<commit_message>
Correcao de erro de historias nao relacionadas.
</commit_message>
<xml_diff>
--- a/docassemble/codigodamata/data/templates/minuta_cabecalho.docx
+++ b/docassemble/codigodamata/data/templates/minuta_cabecalho.docx
@@ -8,11 +8,71 @@
         <w:spacing w:after="200" w:before="200" w:line="360" w:lineRule="auto"/>
         <w:jc w:val="both"/>
         <w:rPr>
-          <w:rFonts w:ascii="Roboto" w:cs="Roboto" w:eastAsia="Roboto" w:hAnsi="Roboto"/>
-          <w:color w:val="212529"/>
+          <w:sz w:val="24"/>
+          <w:szCs w:val="24"/>
+        </w:rPr>
+      </w:pPr>
+      <w:r>
+        <w:rPr>
+          <w:sz w:val="24"/>
+          <w:szCs w:val="24"/>
+          <w:rtl w:val="0"/>
+        </w:rPr>
+        <w:t xml:space="preserve">{{p insert_template_md}}</w:t>
+      </w:r>
+    </w:p>
+    <w:p>
+      <w:pPr>
+        <w:widowControl w:val="0"/>
+        <w:spacing w:after="200" w:before="200" w:line="360" w:lineRule="auto"/>
+        <w:jc w:val="both"/>
+        <w:rPr>
+          <w:sz w:val="24"/>
+          <w:szCs w:val="24"/>
+        </w:rPr>
+      </w:pPr>
+      <w:r>
+        <w:br w:type="page"/>
+      </w:r>
+      <w:r>
+        <w:rPr>
+          <w:rtl w:val="0"/>
+        </w:rPr>
+      </w:r>
+    </w:p>
+    <w:p>
+      <w:pPr>
+        <w:widowControl w:val="0"/>
+        <w:spacing w:after="200" w:line="360" w:lineRule="auto"/>
+        <w:jc w:val="both"/>
+        <w:rPr>
+          <w:sz w:val="24"/>
+          <w:szCs w:val="24"/>
+        </w:rPr>
+      </w:pPr>
+      <w:r>
+        <w:rPr>
           <w:sz w:val="24"/>
           <w:szCs w:val="24"/>
           <w:highlight w:val="white"/>
+          <w:rtl w:val="0"/>
+        </w:rPr>
+        <w:t xml:space="preserve">{% if tese_desmatamento_veg_sec_area_consolidada %}</w:t>
+      </w:r>
+      <w:r>
+        <w:rPr>
+          <w:rtl w:val="0"/>
+        </w:rPr>
+      </w:r>
+    </w:p>
+    <w:p>
+      <w:pPr>
+        <w:widowControl w:val="0"/>
+        <w:spacing w:after="200" w:before="200" w:line="360" w:lineRule="auto"/>
+        <w:jc w:val="both"/>
+        <w:rPr>
+          <w:sz w:val="24"/>
+          <w:szCs w:val="24"/>
         </w:rPr>
       </w:pPr>
       <w:r>
@@ -21,7 +81,27 @@
           <w:szCs w:val="24"/>
           <w:rtl w:val="0"/>
         </w:rPr>
-        <w:t xml:space="preserve">{{p templates_md}}</w:t>
+        <w:t xml:space="preserve">{{p insert_template_md_2}}</w:t>
+      </w:r>
+    </w:p>
+    <w:p>
+      <w:pPr>
+        <w:widowControl w:val="0"/>
+        <w:spacing w:after="200" w:line="360" w:lineRule="auto"/>
+        <w:jc w:val="both"/>
+        <w:rPr>
+          <w:sz w:val="24"/>
+          <w:szCs w:val="24"/>
+        </w:rPr>
+      </w:pPr>
+      <w:r>
+        <w:rPr>
+          <w:sz w:val="24"/>
+          <w:szCs w:val="24"/>
+          <w:highlight w:val="white"/>
+          <w:rtl w:val="0"/>
+        </w:rPr>
+        <w:t xml:space="preserve">{% endif %}</w:t>
       </w:r>
       <w:r>
         <w:rPr>

</xml_diff>

<commit_message>
Adicionado codigo do servidor
</commit_message>
<xml_diff>
--- a/docassemble/codigodamata/data/templates/minuta_cabecalho.docx
+++ b/docassemble/codigodamata/data/templates/minuta_cabecalho.docx
@@ -8,8 +8,11 @@
         <w:spacing w:after="200" w:before="200" w:line="360" w:lineRule="auto"/>
         <w:jc w:val="both"/>
         <w:rPr>
+          <w:rFonts w:ascii="Roboto" w:cs="Roboto" w:eastAsia="Roboto" w:hAnsi="Roboto"/>
+          <w:color w:val="212529"/>
           <w:sz w:val="24"/>
           <w:szCs w:val="24"/>
+          <w:highlight w:val="white"/>
         </w:rPr>
       </w:pPr>
       <w:r>
@@ -18,90 +21,7 @@
           <w:szCs w:val="24"/>
           <w:rtl w:val="0"/>
         </w:rPr>
-        <w:t xml:space="preserve">{{p insert_template_md}}</w:t>
-      </w:r>
-    </w:p>
-    <w:p>
-      <w:pPr>
-        <w:widowControl w:val="0"/>
-        <w:spacing w:after="200" w:before="200" w:line="360" w:lineRule="auto"/>
-        <w:jc w:val="both"/>
-        <w:rPr>
-          <w:sz w:val="24"/>
-          <w:szCs w:val="24"/>
-        </w:rPr>
-      </w:pPr>
-      <w:r>
-        <w:br w:type="page"/>
-      </w:r>
-      <w:r>
-        <w:rPr>
-          <w:rtl w:val="0"/>
-        </w:rPr>
-      </w:r>
-    </w:p>
-    <w:p>
-      <w:pPr>
-        <w:widowControl w:val="0"/>
-        <w:spacing w:after="200" w:line="360" w:lineRule="auto"/>
-        <w:jc w:val="both"/>
-        <w:rPr>
-          <w:sz w:val="24"/>
-          <w:szCs w:val="24"/>
-        </w:rPr>
-      </w:pPr>
-      <w:r>
-        <w:rPr>
-          <w:sz w:val="24"/>
-          <w:szCs w:val="24"/>
-          <w:highlight w:val="white"/>
-          <w:rtl w:val="0"/>
-        </w:rPr>
-        <w:t xml:space="preserve">{% if tese_desmatamento_veg_sec_area_consolidada %}</w:t>
-      </w:r>
-      <w:r>
-        <w:rPr>
-          <w:rtl w:val="0"/>
-        </w:rPr>
-      </w:r>
-    </w:p>
-    <w:p>
-      <w:pPr>
-        <w:widowControl w:val="0"/>
-        <w:spacing w:after="200" w:before="200" w:line="360" w:lineRule="auto"/>
-        <w:jc w:val="both"/>
-        <w:rPr>
-          <w:sz w:val="24"/>
-          <w:szCs w:val="24"/>
-        </w:rPr>
-      </w:pPr>
-      <w:r>
-        <w:rPr>
-          <w:sz w:val="24"/>
-          <w:szCs w:val="24"/>
-          <w:rtl w:val="0"/>
-        </w:rPr>
-        <w:t xml:space="preserve">{{p insert_template_md_2}}</w:t>
-      </w:r>
-    </w:p>
-    <w:p>
-      <w:pPr>
-        <w:widowControl w:val="0"/>
-        <w:spacing w:after="200" w:line="360" w:lineRule="auto"/>
-        <w:jc w:val="both"/>
-        <w:rPr>
-          <w:sz w:val="24"/>
-          <w:szCs w:val="24"/>
-        </w:rPr>
-      </w:pPr>
-      <w:r>
-        <w:rPr>
-          <w:sz w:val="24"/>
-          <w:szCs w:val="24"/>
-          <w:highlight w:val="white"/>
-          <w:rtl w:val="0"/>
-        </w:rPr>
-        <w:t xml:space="preserve">{% endif %}</w:t>
+        <w:t xml:space="preserve">{{p templates_md}}</w:t>
       </w:r>
       <w:r>
         <w:rPr>

</xml_diff>

<commit_message>
correção de dicionário de crimes e outros detalhes
</commit_message>
<xml_diff>
--- a/docassemble/codigodamata/data/templates/minuta_cabecalho.docx
+++ b/docassemble/codigodamata/data/templates/minuta_cabecalho.docx
@@ -8,11 +8,71 @@
         <w:spacing w:after="200" w:before="200" w:line="360" w:lineRule="auto"/>
         <w:jc w:val="both"/>
         <w:rPr>
-          <w:rFonts w:ascii="Roboto" w:cs="Roboto" w:eastAsia="Roboto" w:hAnsi="Roboto"/>
-          <w:color w:val="212529"/>
+          <w:sz w:val="24"/>
+          <w:szCs w:val="24"/>
+        </w:rPr>
+      </w:pPr>
+      <w:r>
+        <w:rPr>
+          <w:sz w:val="24"/>
+          <w:szCs w:val="24"/>
+          <w:rtl w:val="0"/>
+        </w:rPr>
+        <w:t xml:space="preserve">{{p insert_template_md}}</w:t>
+      </w:r>
+    </w:p>
+    <w:p>
+      <w:pPr>
+        <w:widowControl w:val="0"/>
+        <w:spacing w:after="200" w:before="200" w:line="360" w:lineRule="auto"/>
+        <w:jc w:val="both"/>
+        <w:rPr>
+          <w:sz w:val="24"/>
+          <w:szCs w:val="24"/>
+        </w:rPr>
+      </w:pPr>
+      <w:r>
+        <w:br w:type="page"/>
+      </w:r>
+      <w:r>
+        <w:rPr>
+          <w:rtl w:val="0"/>
+        </w:rPr>
+      </w:r>
+    </w:p>
+    <w:p>
+      <w:pPr>
+        <w:widowControl w:val="0"/>
+        <w:spacing w:after="200" w:line="360" w:lineRule="auto"/>
+        <w:jc w:val="both"/>
+        <w:rPr>
+          <w:sz w:val="24"/>
+          <w:szCs w:val="24"/>
+        </w:rPr>
+      </w:pPr>
+      <w:r>
+        <w:rPr>
           <w:sz w:val="24"/>
           <w:szCs w:val="24"/>
           <w:highlight w:val="white"/>
+          <w:rtl w:val="0"/>
+        </w:rPr>
+        <w:t xml:space="preserve">{% if minuta_com_duas_partes %}</w:t>
+      </w:r>
+      <w:r>
+        <w:rPr>
+          <w:rtl w:val="0"/>
+        </w:rPr>
+      </w:r>
+    </w:p>
+    <w:p>
+      <w:pPr>
+        <w:widowControl w:val="0"/>
+        <w:spacing w:after="200" w:before="200" w:line="360" w:lineRule="auto"/>
+        <w:jc w:val="both"/>
+        <w:rPr>
+          <w:sz w:val="24"/>
+          <w:szCs w:val="24"/>
         </w:rPr>
       </w:pPr>
       <w:r>
@@ -21,7 +81,27 @@
           <w:szCs w:val="24"/>
           <w:rtl w:val="0"/>
         </w:rPr>
-        <w:t xml:space="preserve">{{p templates_md}}</w:t>
+        <w:t xml:space="preserve">{{p insert_template_md_2}}</w:t>
+      </w:r>
+    </w:p>
+    <w:p>
+      <w:pPr>
+        <w:widowControl w:val="0"/>
+        <w:spacing w:after="200" w:line="360" w:lineRule="auto"/>
+        <w:jc w:val="both"/>
+        <w:rPr>
+          <w:sz w:val="24"/>
+          <w:szCs w:val="24"/>
+        </w:rPr>
+      </w:pPr>
+      <w:r>
+        <w:rPr>
+          <w:sz w:val="24"/>
+          <w:szCs w:val="24"/>
+          <w:highlight w:val="white"/>
+          <w:rtl w:val="0"/>
+        </w:rPr>
+        <w:t xml:space="preserve">{% endif %}</w:t>
       </w:r>
       <w:r>
         <w:rPr>

</xml_diff>

<commit_message>
Adicionados arquivos enviados pelo Claudio
</commit_message>
<xml_diff>
--- a/docassemble/codigodamata/data/templates/minuta_cabecalho.docx
+++ b/docassemble/codigodamata/data/templates/minuta_cabecalho.docx
@@ -1,12 +1,11 @@
 
 <file path=word/document.xml><?xml version="1.0" encoding="utf-8"?>
-<w:document xmlns:o="urn:schemas-microsoft-com:office:office" xmlns:r="http://schemas.openxmlformats.org/officeDocument/2006/relationships" xmlns:v="urn:schemas-microsoft-com:vml" xmlns:w="http://schemas.openxmlformats.org/wordprocessingml/2006/main" xmlns:w10="urn:schemas-microsoft-com:office:word" xmlns:wp="http://schemas.openxmlformats.org/drawingml/2006/wordprocessingDrawing" xmlns:wps="http://schemas.microsoft.com/office/word/2010/wordprocessingShape" xmlns:wpg="http://schemas.microsoft.com/office/word/2010/wordprocessingGroup" xmlns:mc="http://schemas.openxmlformats.org/markup-compatibility/2006" xmlns:wp14="http://schemas.microsoft.com/office/word/2010/wordprocessingDrawing" xmlns:w14="http://schemas.microsoft.com/office/word/2010/wordml" mc:Ignorable="w14 wp14">
+<w:document xmlns:mc="http://schemas.openxmlformats.org/markup-compatibility/2006" xmlns:o="urn:schemas-microsoft-com:office:office" xmlns:r="http://schemas.openxmlformats.org/officeDocument/2006/relationships" xmlns:m="http://schemas.openxmlformats.org/officeDocument/2006/math" xmlns:v="urn:schemas-microsoft-com:vml" xmlns:wp="http://schemas.openxmlformats.org/drawingml/2006/wordprocessingDrawing" xmlns:w10="urn:schemas-microsoft-com:office:word" xmlns:w="http://schemas.openxmlformats.org/wordprocessingml/2006/main" xmlns:wne="http://schemas.microsoft.com/office/word/2006/wordml" xmlns:sl="http://schemas.openxmlformats.org/schemaLibrary/2006/main" xmlns:a="http://schemas.openxmlformats.org/drawingml/2006/main" xmlns:pic="http://schemas.openxmlformats.org/drawingml/2006/picture" xmlns:c="http://schemas.openxmlformats.org/drawingml/2006/chart" xmlns:lc="http://schemas.openxmlformats.org/drawingml/2006/lockedCanvas" xmlns:dgm="http://schemas.openxmlformats.org/drawingml/2006/diagram" xmlns:wps="http://schemas.microsoft.com/office/word/2010/wordprocessingShape" xmlns:wpg="http://schemas.microsoft.com/office/word/2010/wordprocessingGroup" xmlns:w14="http://schemas.microsoft.com/office/word/2010/wordml" xmlns:w15="http://schemas.microsoft.com/office/word/2012/wordml">
   <w:body>
     <w:p>
       <w:pPr>
-        <w:pStyle w:val="Normal1"/>
-        <w:widowControl w:val="false"/>
-        <w:spacing w:lineRule="auto" w:line="360" w:before="200" w:after="200"/>
+        <w:widowControl w:val="0"/>
+        <w:spacing w:after="200" w:before="200" w:line="360" w:lineRule="auto"/>
         <w:jc w:val="both"/>
         <w:rPr>
           <w:sz w:val="24"/>
@@ -17,18 +16,15 @@
         <w:rPr>
           <w:sz w:val="24"/>
           <w:szCs w:val="24"/>
-        </w:rPr>
-        <w:t>{{p templates_md}}</w:t>
-      </w:r>
-      <w:r>
-        <w:br w:type="page"/>
+          <w:rtl w:val="0"/>
+        </w:rPr>
+        <w:t xml:space="preserve">{{p insert_template_md}}</w:t>
       </w:r>
     </w:p>
     <w:p>
       <w:pPr>
-        <w:pStyle w:val="Normal1"/>
-        <w:widowControl w:val="false"/>
-        <w:spacing w:lineRule="auto" w:line="360" w:before="0" w:after="200"/>
+        <w:widowControl w:val="0"/>
+        <w:spacing w:after="200" w:before="200" w:line="360" w:lineRule="auto"/>
         <w:jc w:val="both"/>
         <w:rPr>
           <w:sz w:val="24"/>
@@ -36,19 +32,18 @@
         </w:rPr>
       </w:pPr>
       <w:r>
-        <w:rPr>
-          <w:sz w:val="24"/>
-          <w:szCs w:val="24"/>
-          <w:highlight w:val="white"/>
-        </w:rPr>
-        <w:t>{% if minuta_com_duas_partes %}</w:t>
+        <w:br w:type="page"/>
+      </w:r>
+      <w:r>
+        <w:rPr>
+          <w:rtl w:val="0"/>
+        </w:rPr>
       </w:r>
     </w:p>
     <w:p>
       <w:pPr>
-        <w:pStyle w:val="Normal1"/>
-        <w:widowControl w:val="false"/>
-        <w:spacing w:lineRule="auto" w:line="360" w:before="200" w:after="200"/>
+        <w:widowControl w:val="0"/>
+        <w:spacing w:after="200" w:line="360" w:lineRule="auto"/>
         <w:jc w:val="both"/>
         <w:rPr>
           <w:sz w:val="24"/>
@@ -59,15 +54,40 @@
         <w:rPr>
           <w:sz w:val="24"/>
           <w:szCs w:val="24"/>
-        </w:rPr>
-        <w:t>{{p insert_template_md_2}}</w:t>
+          <w:highlight w:val="white"/>
+          <w:rtl w:val="0"/>
+        </w:rPr>
+        <w:t xml:space="preserve">{% if minuta_com_duas_partes %}</w:t>
+      </w:r>
+      <w:r>
+        <w:rPr>
+          <w:rtl w:val="0"/>
+        </w:rPr>
       </w:r>
     </w:p>
     <w:p>
       <w:pPr>
-        <w:pStyle w:val="Normal1"/>
-        <w:widowControl w:val="false"/>
-        <w:spacing w:lineRule="auto" w:line="360" w:before="0" w:after="200"/>
+        <w:widowControl w:val="0"/>
+        <w:spacing w:after="200" w:before="200" w:line="360" w:lineRule="auto"/>
+        <w:jc w:val="both"/>
+        <w:rPr>
+          <w:sz w:val="24"/>
+          <w:szCs w:val="24"/>
+        </w:rPr>
+      </w:pPr>
+      <w:r>
+        <w:rPr>
+          <w:sz w:val="24"/>
+          <w:szCs w:val="24"/>
+          <w:rtl w:val="0"/>
+        </w:rPr>
+        <w:t xml:space="preserve">{{p insert_template_md_2}}</w:t>
+      </w:r>
+    </w:p>
+    <w:p>
+      <w:pPr>
+        <w:widowControl w:val="0"/>
+        <w:spacing w:after="200" w:line="360" w:lineRule="auto"/>
         <w:jc w:val="both"/>
         <w:rPr>
           <w:sz w:val="24"/>
@@ -79,66 +99,60 @@
           <w:sz w:val="24"/>
           <w:szCs w:val="24"/>
           <w:highlight w:val="white"/>
-        </w:rPr>
-        <w:t>{% endif %}</w:t>
+          <w:rtl w:val="0"/>
+        </w:rPr>
+        <w:t xml:space="preserve">{% endif %}</w:t>
+      </w:r>
+      <w:r>
+        <w:rPr>
+          <w:rtl w:val="0"/>
+        </w:rPr>
       </w:r>
     </w:p>
     <w:sectPr>
-      <w:headerReference w:type="default" r:id="rId2"/>
-      <w:footerReference w:type="default" r:id="rId3"/>
-      <w:type w:val="nextPage"/>
-      <w:pgSz w:w="11906" w:h="16838"/>
-      <w:pgMar w:left="1440" w:right="1440" w:header="0" w:top="1440" w:footer="720" w:bottom="1440" w:gutter="0"/>
-      <w:pgNumType w:start="1" w:fmt="decimal"/>
-      <w:formProt w:val="false"/>
-      <w:textDirection w:val="lrTb"/>
-      <w:docGrid w:type="default" w:linePitch="100" w:charSpace="4096"/>
+      <w:headerReference r:id="rId6" w:type="default"/>
+      <w:footerReference r:id="rId7" w:type="default"/>
+      <w:pgSz w:h="16834" w:w="11909"/>
+      <w:pgMar w:bottom="1440" w:top="1440" w:left="1440" w:right="1440" w:header="0" w:footer="720"/>
+      <w:pgNumType w:start="1"/>
     </w:sectPr>
   </w:body>
 </w:document>
 </file>
 
 <file path=word/footer1.xml><?xml version="1.0" encoding="utf-8"?>
-<w:ftr xmlns:o="urn:schemas-microsoft-com:office:office" xmlns:r="http://schemas.openxmlformats.org/officeDocument/2006/relationships" xmlns:v="urn:schemas-microsoft-com:vml" xmlns:w="http://schemas.openxmlformats.org/wordprocessingml/2006/main" xmlns:w10="urn:schemas-microsoft-com:office:word" xmlns:wp="http://schemas.openxmlformats.org/drawingml/2006/wordprocessingDrawing" xmlns:wps="http://schemas.microsoft.com/office/word/2010/wordprocessingShape" xmlns:wpg="http://schemas.microsoft.com/office/word/2010/wordprocessingGroup" xmlns:mc="http://schemas.openxmlformats.org/markup-compatibility/2006" xmlns:wp14="http://schemas.microsoft.com/office/word/2010/wordprocessingDrawing" xmlns:w14="http://schemas.microsoft.com/office/word/2010/wordml" mc:Ignorable="w14 wp14">
+<w:ftr xmlns:mc="http://schemas.openxmlformats.org/markup-compatibility/2006" xmlns:o="urn:schemas-microsoft-com:office:office" xmlns:r="http://schemas.openxmlformats.org/officeDocument/2006/relationships" xmlns:m="http://schemas.openxmlformats.org/officeDocument/2006/math" xmlns:v="urn:schemas-microsoft-com:vml" xmlns:wp="http://schemas.openxmlformats.org/drawingml/2006/wordprocessingDrawing" xmlns:w10="urn:schemas-microsoft-com:office:word" xmlns:w="http://schemas.openxmlformats.org/wordprocessingml/2006/main" xmlns:wne="http://schemas.microsoft.com/office/word/2006/wordml" xmlns:sl="http://schemas.openxmlformats.org/schemaLibrary/2006/main" xmlns:a="http://schemas.openxmlformats.org/drawingml/2006/main" xmlns:pic="http://schemas.openxmlformats.org/drawingml/2006/picture" xmlns:c="http://schemas.openxmlformats.org/drawingml/2006/chart" xmlns:lc="http://schemas.openxmlformats.org/drawingml/2006/lockedCanvas" xmlns:dgm="http://schemas.openxmlformats.org/drawingml/2006/diagram" xmlns:wps="http://schemas.microsoft.com/office/word/2010/wordprocessingShape" xmlns:wpg="http://schemas.microsoft.com/office/word/2010/wordprocessingGroup" xmlns:w14="http://schemas.microsoft.com/office/word/2010/wordml" xmlns:w15="http://schemas.microsoft.com/office/word/2012/wordml">
   <w:p>
     <w:pPr>
-      <w:pStyle w:val="Normal1"/>
       <w:jc w:val="right"/>
       <w:rPr>
         <w:color w:val="999999"/>
       </w:rPr>
     </w:pPr>
     <w:r>
-      <w:rPr/>
+      <w:rPr>
+        <w:color w:val="999999"/>
+      </w:rPr>
       <w:fldChar w:fldCharType="begin"/>
+      <w:instrText xml:space="preserve">PAGE</w:instrText>
+      <w:fldChar w:fldCharType="separate"/>
+      <w:fldChar w:fldCharType="end"/>
     </w:r>
     <w:r>
-      <w:rPr/>
-      <w:instrText> PAGE </w:instrText>
-    </w:r>
-    <w:r>
-      <w:rPr/>
-      <w:fldChar w:fldCharType="separate"/>
-    </w:r>
-    <w:r>
-      <w:rPr/>
-      <w:t>2</w:t>
-    </w:r>
-    <w:r>
-      <w:rPr/>
-      <w:fldChar w:fldCharType="end"/>
+      <w:rPr>
+        <w:rtl w:val="0"/>
+      </w:rPr>
     </w:r>
   </w:p>
 </w:ftr>
 </file>
 
 <file path=word/header1.xml><?xml version="1.0" encoding="utf-8"?>
-<w:hdr xmlns:o="urn:schemas-microsoft-com:office:office" xmlns:r="http://schemas.openxmlformats.org/officeDocument/2006/relationships" xmlns:v="urn:schemas-microsoft-com:vml" xmlns:w="http://schemas.openxmlformats.org/wordprocessingml/2006/main" xmlns:w10="urn:schemas-microsoft-com:office:word" xmlns:wp="http://schemas.openxmlformats.org/drawingml/2006/wordprocessingDrawing" xmlns:wps="http://schemas.microsoft.com/office/word/2010/wordprocessingShape" xmlns:wpg="http://schemas.microsoft.com/office/word/2010/wordprocessingGroup" xmlns:mc="http://schemas.openxmlformats.org/markup-compatibility/2006" xmlns:wp14="http://schemas.microsoft.com/office/word/2010/wordprocessingDrawing" xmlns:w14="http://schemas.microsoft.com/office/word/2010/wordml" mc:Ignorable="w14 wp14">
+<w:hdr xmlns:mc="http://schemas.openxmlformats.org/markup-compatibility/2006" xmlns:o="urn:schemas-microsoft-com:office:office" xmlns:r="http://schemas.openxmlformats.org/officeDocument/2006/relationships" xmlns:m="http://schemas.openxmlformats.org/officeDocument/2006/math" xmlns:v="urn:schemas-microsoft-com:vml" xmlns:wp="http://schemas.openxmlformats.org/drawingml/2006/wordprocessingDrawing" xmlns:w10="urn:schemas-microsoft-com:office:word" xmlns:w="http://schemas.openxmlformats.org/wordprocessingml/2006/main" xmlns:wne="http://schemas.microsoft.com/office/word/2006/wordml" xmlns:sl="http://schemas.openxmlformats.org/schemaLibrary/2006/main" xmlns:a="http://schemas.openxmlformats.org/drawingml/2006/main" xmlns:pic="http://schemas.openxmlformats.org/drawingml/2006/picture" xmlns:c="http://schemas.openxmlformats.org/drawingml/2006/chart" xmlns:lc="http://schemas.openxmlformats.org/drawingml/2006/lockedCanvas" xmlns:dgm="http://schemas.openxmlformats.org/drawingml/2006/diagram" xmlns:wps="http://schemas.microsoft.com/office/word/2010/wordprocessingShape" xmlns:wpg="http://schemas.microsoft.com/office/word/2010/wordprocessingGroup" xmlns:w14="http://schemas.microsoft.com/office/word/2010/wordml" xmlns:w15="http://schemas.microsoft.com/office/word/2012/wordml">
   <w:p>
     <w:pPr>
-      <w:pStyle w:val="Normal1"/>
-      <w:shd w:val="clear" w:fill="FFFFFF"/>
-      <w:spacing w:lineRule="auto" w:line="240"/>
+      <w:shd w:fill="ffffff" w:val="clear"/>
+      <w:spacing w:line="240" w:lineRule="auto"/>
       <w:rPr>
         <w:sz w:val="24"/>
         <w:szCs w:val="24"/>
@@ -146,49 +160,59 @@
     </w:pPr>
     <w:r>
       <w:rPr>
-        <w:sz w:val="24"/>
-        <w:szCs w:val="24"/>
+        <w:rtl w:val="0"/>
       </w:rPr>
     </w:r>
   </w:p>
   <w:tbl>
     <w:tblPr>
       <w:tblStyle w:val="Table1"/>
-      <w:tblW w:w="9345" w:type="dxa"/>
+      <w:tblW w:w="9345.0" w:type="dxa"/>
       <w:jc w:val="left"/>
-      <w:tblInd w:w="285" w:type="dxa"/>
+      <w:tblInd w:w="175.0" w:type="dxa"/>
+      <w:tblBorders>
+        <w:top w:color="000000" w:space="0" w:sz="8" w:val="single"/>
+        <w:left w:color="000000" w:space="0" w:sz="8" w:val="single"/>
+        <w:bottom w:color="000000" w:space="0" w:sz="8" w:val="single"/>
+        <w:right w:color="000000" w:space="0" w:sz="8" w:val="single"/>
+        <w:insideH w:color="000000" w:space="0" w:sz="8" w:val="single"/>
+        <w:insideV w:color="000000" w:space="0" w:sz="8" w:val="single"/>
+      </w:tblBorders>
       <w:tblLayout w:type="fixed"/>
-      <w:tblCellMar>
-        <w:top w:w="100" w:type="dxa"/>
-        <w:left w:w="100" w:type="dxa"/>
-        <w:bottom w:w="100" w:type="dxa"/>
-        <w:right w:w="100" w:type="dxa"/>
-      </w:tblCellMar>
       <w:tblLook w:val="0600"/>
     </w:tblPr>
     <w:tblGrid>
       <w:gridCol w:w="4275"/>
-      <w:gridCol w:w="5069"/>
+      <w:gridCol w:w="5070"/>
+      <w:tblGridChange w:id="0">
+        <w:tblGrid>
+          <w:gridCol w:w="4275"/>
+          <w:gridCol w:w="5070"/>
+        </w:tblGrid>
+      </w:tblGridChange>
     </w:tblGrid>
     <w:tr>
-      <w:trPr/>
       <w:tc>
         <w:tcPr>
-          <w:tcW w:w="4275" w:type="dxa"/>
           <w:tcBorders>
-            <w:top w:val="single" w:sz="8" w:space="0" w:color="FFFFFF"/>
-            <w:left w:val="single" w:sz="8" w:space="0" w:color="FFFFFF"/>
-            <w:bottom w:val="single" w:sz="8" w:space="0" w:color="FFFFFF"/>
-            <w:right w:val="single" w:sz="8" w:space="0" w:color="FFFFFF"/>
+            <w:top w:color="ffffff" w:space="0" w:sz="8" w:val="single"/>
+            <w:left w:color="ffffff" w:space="0" w:sz="8" w:val="single"/>
+            <w:bottom w:color="ffffff" w:space="0" w:sz="8" w:val="single"/>
+            <w:right w:color="ffffff" w:space="0" w:sz="8" w:val="single"/>
           </w:tcBorders>
           <w:shd w:fill="auto" w:val="clear"/>
+          <w:tcMar>
+            <w:top w:w="100.0" w:type="dxa"/>
+            <w:left w:w="100.0" w:type="dxa"/>
+            <w:bottom w:w="100.0" w:type="dxa"/>
+            <w:right w:w="100.0" w:type="dxa"/>
+          </w:tcMar>
+          <w:vAlign w:val="top"/>
         </w:tcPr>
         <w:p>
           <w:pPr>
-            <w:pStyle w:val="Normal1"/>
-            <w:widowControl w:val="false"/>
-            <w:shd w:val="clear" w:fill="FFFFFF"/>
-            <w:spacing w:lineRule="auto" w:line="240"/>
+            <w:shd w:fill="ffffff" w:val="clear"/>
+            <w:spacing w:line="240" w:lineRule="auto"/>
             <w:rPr>
               <w:sz w:val="24"/>
               <w:szCs w:val="24"/>
@@ -197,36 +221,31 @@
           <w:r>
             <w:rPr/>
             <w:drawing>
-              <wp:inline distT="0" distB="0" distL="0" distR="0">
+              <wp:inline distB="114300" distT="114300" distL="114300" distR="114300">
                 <wp:extent cx="2581275" cy="1092200"/>
-                <wp:effectExtent l="0" t="0" r="0" b="0"/>
-                <wp:docPr id="1" name="image1.png" descr=""/>
-                <wp:cNvGraphicFramePr>
-                  <a:graphicFrameLocks xmlns:a="http://schemas.openxmlformats.org/drawingml/2006/main" noChangeAspect="1"/>
-                </wp:cNvGraphicFramePr>
-                <a:graphic xmlns:a="http://schemas.openxmlformats.org/drawingml/2006/main">
+                <wp:effectExtent b="0" l="0" r="0" t="0"/>
+                <wp:docPr id="1" name="image1.png"/>
+                <a:graphic>
                   <a:graphicData uri="http://schemas.openxmlformats.org/drawingml/2006/picture">
-                    <pic:pic xmlns:pic="http://schemas.openxmlformats.org/drawingml/2006/picture">
+                    <pic:pic>
                       <pic:nvPicPr>
-                        <pic:cNvPr id="1" name="image1.png" descr=""/>
-                        <pic:cNvPicPr>
-                          <a:picLocks noChangeAspect="1" noChangeArrowheads="1"/>
-                        </pic:cNvPicPr>
+                        <pic:cNvPr id="0" name="image1.png"/>
+                        <pic:cNvPicPr preferRelativeResize="0"/>
                       </pic:nvPicPr>
                       <pic:blipFill>
                         <a:blip r:embed="rId1"/>
+                        <a:srcRect b="0" l="0" r="0" t="0"/>
                         <a:stretch>
                           <a:fillRect/>
                         </a:stretch>
                       </pic:blipFill>
-                      <pic:spPr bwMode="auto">
+                      <pic:spPr>
                         <a:xfrm>
                           <a:off x="0" y="0"/>
                           <a:ext cx="2581275" cy="1092200"/>
                         </a:xfrm>
-                        <a:prstGeom prst="rect">
-                          <a:avLst/>
-                        </a:prstGeom>
+                        <a:prstGeom prst="rect"/>
+                        <a:ln/>
                       </pic:spPr>
                     </pic:pic>
                   </a:graphicData>
@@ -234,37 +253,46 @@
               </wp:inline>
             </w:drawing>
           </w:r>
+          <w:r>
+            <w:rPr>
+              <w:rtl w:val="0"/>
+            </w:rPr>
+          </w:r>
         </w:p>
       </w:tc>
       <w:tc>
         <w:tcPr>
-          <w:tcW w:w="5069" w:type="dxa"/>
           <w:tcBorders>
-            <w:top w:val="single" w:sz="8" w:space="0" w:color="FFFFFF"/>
-            <w:left w:val="single" w:sz="8" w:space="0" w:color="FFFFFF"/>
-            <w:bottom w:val="single" w:sz="8" w:space="0" w:color="FFFFFF"/>
-            <w:right w:val="single" w:sz="8" w:space="0" w:color="FFFFFF"/>
+            <w:top w:color="ffffff" w:space="0" w:sz="8" w:val="single"/>
+            <w:left w:color="ffffff" w:space="0" w:sz="8" w:val="single"/>
+            <w:bottom w:color="ffffff" w:space="0" w:sz="8" w:val="single"/>
+            <w:right w:color="ffffff" w:space="0" w:sz="8" w:val="single"/>
           </w:tcBorders>
           <w:shd w:fill="auto" w:val="clear"/>
+          <w:tcMar>
+            <w:top w:w="100.0" w:type="dxa"/>
+            <w:left w:w="100.0" w:type="dxa"/>
+            <w:bottom w:w="100.0" w:type="dxa"/>
+            <w:right w:w="100.0" w:type="dxa"/>
+          </w:tcMar>
+          <w:vAlign w:val="top"/>
         </w:tcPr>
         <w:p>
           <w:pPr>
-            <w:pStyle w:val="Normal1"/>
-            <w:widowControl w:val="false"/>
-            <w:shd w:val="clear" w:fill="FFFFFF"/>
-            <w:spacing w:lineRule="auto" w:line="240"/>
+            <w:shd w:fill="ffffff" w:val="clear"/>
+            <w:spacing w:line="240" w:lineRule="auto"/>
             <w:rPr/>
           </w:pPr>
           <w:r>
-            <w:rPr/>
+            <w:rPr>
+              <w:rtl w:val="0"/>
+            </w:rPr>
           </w:r>
         </w:p>
         <w:p>
           <w:pPr>
-            <w:pStyle w:val="Normal1"/>
-            <w:widowControl w:val="false"/>
-            <w:shd w:val="clear" w:fill="FFFFFF"/>
-            <w:spacing w:lineRule="auto" w:line="240"/>
+            <w:shd w:fill="ffffff" w:val="clear"/>
+            <w:spacing w:line="240" w:lineRule="auto"/>
             <w:jc w:val="center"/>
             <w:rPr>
               <w:sz w:val="28"/>
@@ -273,17 +301,14 @@
           </w:pPr>
           <w:r>
             <w:rPr>
-              <w:sz w:val="28"/>
-              <w:szCs w:val="28"/>
+              <w:rtl w:val="0"/>
             </w:rPr>
           </w:r>
         </w:p>
         <w:p>
           <w:pPr>
-            <w:pStyle w:val="Normal1"/>
-            <w:widowControl w:val="false"/>
-            <w:shd w:val="clear" w:fill="FFFFFF"/>
-            <w:spacing w:lineRule="auto" w:line="240"/>
+            <w:shd w:fill="ffffff" w:val="clear"/>
+            <w:spacing w:line="240" w:lineRule="auto"/>
             <w:jc w:val="center"/>
             <w:rPr>
               <w:sz w:val="28"/>
@@ -294,16 +319,15 @@
             <w:rPr>
               <w:sz w:val="28"/>
               <w:szCs w:val="28"/>
-            </w:rPr>
-            <w:t>{{orgao_execucao}}</w:t>
+              <w:rtl w:val="0"/>
+            </w:rPr>
+            <w:t xml:space="preserve">{{orgao_execucao}}</w:t>
           </w:r>
         </w:p>
         <w:p>
           <w:pPr>
-            <w:pStyle w:val="Normal1"/>
-            <w:widowControl w:val="false"/>
-            <w:shd w:val="clear" w:fill="FFFFFF"/>
-            <w:spacing w:lineRule="auto" w:line="240"/>
+            <w:shd w:fill="ffffff" w:val="clear"/>
+            <w:spacing w:line="240" w:lineRule="auto"/>
             <w:jc w:val="center"/>
             <w:rPr>
               <w:sz w:val="24"/>
@@ -314,16 +338,15 @@
             <w:rPr>
               <w:sz w:val="24"/>
               <w:szCs w:val="24"/>
-            </w:rPr>
-            <w:t>{{orgao_endereco}}</w:t>
+              <w:rtl w:val="0"/>
+            </w:rPr>
+            <w:t xml:space="preserve">{{orgao_endereco}}</w:t>
           </w:r>
         </w:p>
         <w:p>
           <w:pPr>
-            <w:pStyle w:val="Normal1"/>
-            <w:widowControl w:val="false"/>
-            <w:shd w:val="clear" w:fill="FFFFFF"/>
-            <w:spacing w:lineRule="auto" w:line="240"/>
+            <w:shd w:fill="ffffff" w:val="clear"/>
+            <w:spacing w:line="240" w:lineRule="auto"/>
             <w:jc w:val="center"/>
             <w:rPr>
               <w:sz w:val="28"/>
@@ -332,8 +355,7 @@
           </w:pPr>
           <w:r>
             <w:rPr>
-              <w:sz w:val="28"/>
-              <w:szCs w:val="28"/>
+              <w:rtl w:val="0"/>
             </w:rPr>
           </w:r>
         </w:p>
@@ -342,61 +364,53 @@
   </w:tbl>
   <w:p>
     <w:pPr>
-      <w:pStyle w:val="Normal1"/>
-      <w:spacing w:lineRule="auto" w:line="240"/>
+      <w:spacing w:line="240" w:lineRule="auto"/>
       <w:rPr/>
     </w:pPr>
     <w:r>
-      <w:rPr/>
+      <w:rPr>
+        <w:rtl w:val="0"/>
+      </w:rPr>
     </w:r>
   </w:p>
 </w:hdr>
 </file>
 
+<file path=word/numbering.xml><?xml version="1.0" encoding="utf-8"?>
+<w:numbering xmlns:mc="http://schemas.openxmlformats.org/markup-compatibility/2006" xmlns:o="urn:schemas-microsoft-com:office:office" xmlns:r="http://schemas.openxmlformats.org/officeDocument/2006/relationships" xmlns:m="http://schemas.openxmlformats.org/officeDocument/2006/math" xmlns:v="urn:schemas-microsoft-com:vml" xmlns:wp="http://schemas.openxmlformats.org/drawingml/2006/wordprocessingDrawing" xmlns:w10="urn:schemas-microsoft-com:office:word" xmlns:w="http://schemas.openxmlformats.org/wordprocessingml/2006/main" xmlns:wne="http://schemas.microsoft.com/office/word/2006/wordml" xmlns:sl="http://schemas.openxmlformats.org/schemaLibrary/2006/main" xmlns:a="http://schemas.openxmlformats.org/drawingml/2006/main" xmlns:pic="http://schemas.openxmlformats.org/drawingml/2006/picture" xmlns:c="http://schemas.openxmlformats.org/drawingml/2006/chart" xmlns:lc="http://schemas.openxmlformats.org/drawingml/2006/lockedCanvas" xmlns:dgm="http://schemas.openxmlformats.org/drawingml/2006/diagram" xmlns:wps="http://schemas.microsoft.com/office/word/2010/wordprocessingShape" xmlns:wpg="http://schemas.microsoft.com/office/word/2010/wordprocessingGroup" xmlns:w14="http://schemas.microsoft.com/office/word/2010/wordml" xmlns:w15="http://schemas.microsoft.com/office/word/2012/wordml"/>
+</file>
+
 <file path=word/styles.xml><?xml version="1.0" encoding="utf-8"?>
-<w:styles xmlns:w="http://schemas.openxmlformats.org/wordprocessingml/2006/main" xmlns:w14="http://schemas.microsoft.com/office/word/2010/wordml" xmlns:mc="http://schemas.openxmlformats.org/markup-compatibility/2006" mc:Ignorable="w14">
+<w:styles xmlns:mc="http://schemas.openxmlformats.org/markup-compatibility/2006" xmlns:o="urn:schemas-microsoft-com:office:office" xmlns:r="http://schemas.openxmlformats.org/officeDocument/2006/relationships" xmlns:m="http://schemas.openxmlformats.org/officeDocument/2006/math" xmlns:v="urn:schemas-microsoft-com:vml" xmlns:wp="http://schemas.openxmlformats.org/drawingml/2006/wordprocessingDrawing" xmlns:w10="urn:schemas-microsoft-com:office:word" xmlns:w="http://schemas.openxmlformats.org/wordprocessingml/2006/main" xmlns:wne="http://schemas.microsoft.com/office/word/2006/wordml" xmlns:sl="http://schemas.openxmlformats.org/schemaLibrary/2006/main" xmlns:a="http://schemas.openxmlformats.org/drawingml/2006/main" xmlns:pic="http://schemas.openxmlformats.org/drawingml/2006/picture" xmlns:c="http://schemas.openxmlformats.org/drawingml/2006/chart" xmlns:lc="http://schemas.openxmlformats.org/drawingml/2006/lockedCanvas" xmlns:dgm="http://schemas.openxmlformats.org/drawingml/2006/diagram" xmlns:wps="http://schemas.microsoft.com/office/word/2010/wordprocessingShape" xmlns:wpg="http://schemas.microsoft.com/office/word/2010/wordprocessingGroup" xmlns:w14="http://schemas.microsoft.com/office/word/2010/wordml" xmlns:w15="http://schemas.microsoft.com/office/word/2012/wordml">
   <w:docDefaults>
     <w:rPrDefault>
       <w:rPr>
-        <w:rFonts w:ascii="Arial" w:hAnsi="Arial" w:eastAsia="Arial" w:cs="Arial"/>
+        <w:rFonts w:ascii="Arial" w:cs="Arial" w:eastAsia="Arial" w:hAnsi="Arial"/>
         <w:sz w:val="22"/>
         <w:szCs w:val="22"/>
-        <w:lang w:val="en-US" w:eastAsia="zh-CN" w:bidi="hi-IN"/>
+        <w:lang w:val="pt_BR"/>
       </w:rPr>
     </w:rPrDefault>
     <w:pPrDefault>
       <w:pPr>
-        <w:suppressAutoHyphens w:val="true"/>
+        <w:spacing w:line="276" w:lineRule="auto"/>
       </w:pPr>
     </w:pPrDefault>
   </w:docDefaults>
-  <w:style w:type="paragraph" w:styleId="Normal">
-    <w:name w:val="Normal"/>
-    <w:qFormat/>
-    <w:pPr>
-      <w:widowControl/>
-      <w:bidi w:val="0"/>
-      <w:spacing w:lineRule="auto" w:line="276" w:before="0" w:after="0"/>
-      <w:jc w:val="left"/>
-    </w:pPr>
-    <w:rPr>
-      <w:rFonts w:ascii="Arial" w:hAnsi="Arial" w:eastAsia="Arial" w:cs="Arial"/>
-      <w:color w:val="auto"/>
-      <w:kern w:val="0"/>
-      <w:sz w:val="22"/>
-      <w:szCs w:val="22"/>
-      <w:lang w:val="en-US" w:eastAsia="zh-CN" w:bidi="hi-IN"/>
-    </w:rPr>
+  <w:style w:type="paragraph" w:styleId="Normal" w:default="1">
+    <w:name w:val="normal"/>
+  </w:style>
+  <w:style w:type="table" w:styleId="TableNormal" w:default="1">
+    <w:name w:val="Table Normal"/>
   </w:style>
   <w:style w:type="paragraph" w:styleId="Heading1">
-    <w:name w:val="Heading 1"/>
-    <w:basedOn w:val="Normal1"/>
-    <w:next w:val="Normal1"/>
-    <w:qFormat/>
-    <w:pPr>
-      <w:keepNext w:val="true"/>
-      <w:keepLines/>
-      <w:spacing w:lineRule="auto" w:line="240" w:before="400" w:after="120"/>
+    <w:name w:val="heading 1"/>
+    <w:basedOn w:val="Normal"/>
+    <w:next w:val="Normal"/>
+    <w:pPr>
+      <w:keepNext w:val="1"/>
+      <w:keepLines w:val="1"/>
+      <w:spacing w:after="120" w:before="400" w:lineRule="auto"/>
     </w:pPr>
     <w:rPr>
       <w:sz w:val="40"/>
@@ -404,47 +418,44 @@
     </w:rPr>
   </w:style>
   <w:style w:type="paragraph" w:styleId="Heading2">
-    <w:name w:val="Heading 2"/>
-    <w:basedOn w:val="Normal1"/>
-    <w:next w:val="Normal1"/>
-    <w:qFormat/>
-    <w:pPr>
-      <w:keepNext w:val="true"/>
-      <w:keepLines/>
-      <w:spacing w:lineRule="auto" w:line="240" w:before="360" w:after="120"/>
+    <w:name w:val="heading 2"/>
+    <w:basedOn w:val="Normal"/>
+    <w:next w:val="Normal"/>
+    <w:pPr>
+      <w:keepNext w:val="1"/>
+      <w:keepLines w:val="1"/>
+      <w:spacing w:after="120" w:before="360" w:lineRule="auto"/>
     </w:pPr>
     <w:rPr>
-      <w:b w:val="false"/>
+      <w:b w:val="0"/>
       <w:sz w:val="32"/>
       <w:szCs w:val="32"/>
     </w:rPr>
   </w:style>
   <w:style w:type="paragraph" w:styleId="Heading3">
-    <w:name w:val="Heading 3"/>
-    <w:basedOn w:val="Normal1"/>
-    <w:next w:val="Normal1"/>
-    <w:qFormat/>
-    <w:pPr>
-      <w:keepNext w:val="true"/>
-      <w:keepLines/>
-      <w:spacing w:lineRule="auto" w:line="240" w:before="320" w:after="80"/>
+    <w:name w:val="heading 3"/>
+    <w:basedOn w:val="Normal"/>
+    <w:next w:val="Normal"/>
+    <w:pPr>
+      <w:keepNext w:val="1"/>
+      <w:keepLines w:val="1"/>
+      <w:spacing w:after="80" w:before="320" w:lineRule="auto"/>
     </w:pPr>
     <w:rPr>
-      <w:b w:val="false"/>
+      <w:b w:val="0"/>
       <w:color w:val="434343"/>
       <w:sz w:val="28"/>
       <w:szCs w:val="28"/>
     </w:rPr>
   </w:style>
   <w:style w:type="paragraph" w:styleId="Heading4">
-    <w:name w:val="Heading 4"/>
-    <w:basedOn w:val="Normal1"/>
-    <w:next w:val="Normal1"/>
-    <w:qFormat/>
-    <w:pPr>
-      <w:keepNext w:val="true"/>
-      <w:keepLines/>
-      <w:spacing w:lineRule="auto" w:line="240" w:before="280" w:after="80"/>
+    <w:name w:val="heading 4"/>
+    <w:basedOn w:val="Normal"/>
+    <w:next w:val="Normal"/>
+    <w:pPr>
+      <w:keepNext w:val="1"/>
+      <w:keepLines w:val="1"/>
+      <w:spacing w:after="80" w:before="280" w:lineRule="auto"/>
     </w:pPr>
     <w:rPr>
       <w:color w:val="666666"/>
@@ -453,14 +464,13 @@
     </w:rPr>
   </w:style>
   <w:style w:type="paragraph" w:styleId="Heading5">
-    <w:name w:val="Heading 5"/>
-    <w:basedOn w:val="Normal1"/>
-    <w:next w:val="Normal1"/>
-    <w:qFormat/>
-    <w:pPr>
-      <w:keepNext w:val="true"/>
-      <w:keepLines/>
-      <w:spacing w:lineRule="auto" w:line="240" w:before="240" w:after="80"/>
+    <w:name w:val="heading 5"/>
+    <w:basedOn w:val="Normal"/>
+    <w:next w:val="Normal"/>
+    <w:pPr>
+      <w:keepNext w:val="1"/>
+      <w:keepLines w:val="1"/>
+      <w:spacing w:after="80" w:before="240" w:lineRule="auto"/>
     </w:pPr>
     <w:rPr>
       <w:color w:val="666666"/>
@@ -469,107 +479,29 @@
     </w:rPr>
   </w:style>
   <w:style w:type="paragraph" w:styleId="Heading6">
-    <w:name w:val="Heading 6"/>
-    <w:basedOn w:val="Normal1"/>
-    <w:next w:val="Normal1"/>
-    <w:qFormat/>
-    <w:pPr>
-      <w:keepNext w:val="true"/>
-      <w:keepLines/>
-      <w:spacing w:lineRule="auto" w:line="240" w:before="240" w:after="80"/>
+    <w:name w:val="heading 6"/>
+    <w:basedOn w:val="Normal"/>
+    <w:next w:val="Normal"/>
+    <w:pPr>
+      <w:keepNext w:val="1"/>
+      <w:keepLines w:val="1"/>
+      <w:spacing w:after="80" w:before="240" w:lineRule="auto"/>
     </w:pPr>
     <w:rPr>
-      <w:i/>
+      <w:i w:val="1"/>
       <w:color w:val="666666"/>
       <w:sz w:val="22"/>
       <w:szCs w:val="22"/>
     </w:rPr>
   </w:style>
-  <w:style w:type="paragraph" w:styleId="Heading">
-    <w:name w:val="Heading"/>
-    <w:basedOn w:val="Normal"/>
-    <w:next w:val="TextBody"/>
-    <w:qFormat/>
-    <w:pPr>
-      <w:keepNext w:val="true"/>
-      <w:spacing w:before="240" w:after="120"/>
-    </w:pPr>
-    <w:rPr>
-      <w:rFonts w:ascii="Liberation Sans" w:hAnsi="Liberation Sans" w:eastAsia="Noto Sans CJK SC" w:cs="Lohit Devanagari"/>
-      <w:sz w:val="28"/>
-      <w:szCs w:val="28"/>
-    </w:rPr>
-  </w:style>
-  <w:style w:type="paragraph" w:styleId="TextBody">
-    <w:name w:val="Body Text"/>
-    <w:basedOn w:val="Normal"/>
-    <w:pPr>
-      <w:spacing w:lineRule="auto" w:line="276" w:before="0" w:after="140"/>
-    </w:pPr>
-    <w:rPr/>
-  </w:style>
-  <w:style w:type="paragraph" w:styleId="List">
-    <w:name w:val="List"/>
-    <w:basedOn w:val="TextBody"/>
-    <w:pPr/>
-    <w:rPr>
-      <w:rFonts w:cs="Lohit Devanagari"/>
-    </w:rPr>
-  </w:style>
-  <w:style w:type="paragraph" w:styleId="Caption">
-    <w:name w:val="Caption"/>
-    <w:basedOn w:val="Normal"/>
-    <w:qFormat/>
-    <w:pPr>
-      <w:suppressLineNumbers/>
-      <w:spacing w:before="120" w:after="120"/>
-    </w:pPr>
-    <w:rPr>
-      <w:rFonts w:cs="Lohit Devanagari"/>
-      <w:i/>
-      <w:iCs/>
-      <w:sz w:val="24"/>
-      <w:szCs w:val="24"/>
-    </w:rPr>
-  </w:style>
-  <w:style w:type="paragraph" w:styleId="Index">
-    <w:name w:val="Index"/>
-    <w:basedOn w:val="Normal"/>
-    <w:qFormat/>
-    <w:pPr>
-      <w:suppressLineNumbers/>
-    </w:pPr>
-    <w:rPr>
-      <w:rFonts w:cs="Lohit Devanagari"/>
-    </w:rPr>
-  </w:style>
-  <w:style w:type="paragraph" w:styleId="Normal1" w:default="1">
-    <w:name w:val="LO-normal"/>
-    <w:qFormat/>
-    <w:pPr>
-      <w:widowControl/>
-      <w:bidi w:val="0"/>
-      <w:spacing w:lineRule="auto" w:line="276" w:before="0" w:after="0"/>
-      <w:jc w:val="left"/>
-    </w:pPr>
-    <w:rPr>
-      <w:rFonts w:ascii="Arial" w:hAnsi="Arial" w:eastAsia="Arial" w:cs="Arial"/>
-      <w:color w:val="auto"/>
-      <w:kern w:val="0"/>
-      <w:sz w:val="22"/>
-      <w:szCs w:val="22"/>
-      <w:lang w:val="en-US" w:eastAsia="zh-CN" w:bidi="hi-IN"/>
-    </w:rPr>
-  </w:style>
   <w:style w:type="paragraph" w:styleId="Title">
     <w:name w:val="Title"/>
-    <w:basedOn w:val="Normal1"/>
-    <w:next w:val="Normal1"/>
-    <w:qFormat/>
-    <w:pPr>
-      <w:keepNext w:val="true"/>
-      <w:keepLines/>
-      <w:spacing w:lineRule="auto" w:line="240" w:before="0" w:after="60"/>
+    <w:basedOn w:val="Normal"/>
+    <w:next w:val="Normal"/>
+    <w:pPr>
+      <w:keepNext w:val="1"/>
+      <w:keepLines w:val="1"/>
+      <w:spacing w:after="60" w:before="0" w:lineRule="auto"/>
     </w:pPr>
     <w:rPr>
       <w:sz w:val="52"/>
@@ -578,43 +510,33 @@
   </w:style>
   <w:style w:type="paragraph" w:styleId="Subtitle">
     <w:name w:val="Subtitle"/>
-    <w:basedOn w:val="Normal1"/>
-    <w:next w:val="Normal1"/>
-    <w:qFormat/>
-    <w:pPr>
-      <w:keepNext w:val="true"/>
-      <w:keepLines/>
-      <w:spacing w:lineRule="auto" w:line="240" w:before="0" w:after="320"/>
+    <w:basedOn w:val="Normal"/>
+    <w:next w:val="Normal"/>
+    <w:pPr>
+      <w:keepNext w:val="1"/>
+      <w:keepLines w:val="1"/>
+      <w:spacing w:after="320" w:before="0" w:lineRule="auto"/>
     </w:pPr>
     <w:rPr>
-      <w:rFonts w:ascii="Arial" w:hAnsi="Arial" w:eastAsia="Arial" w:cs="Arial"/>
-      <w:i w:val="false"/>
+      <w:rFonts w:ascii="Arial" w:cs="Arial" w:eastAsia="Arial" w:hAnsi="Arial"/>
+      <w:i w:val="0"/>
       <w:color w:val="666666"/>
       <w:sz w:val="30"/>
       <w:szCs w:val="30"/>
     </w:rPr>
   </w:style>
-  <w:style w:type="paragraph" w:styleId="HeaderandFooter">
-    <w:name w:val="Header and Footer"/>
-    <w:basedOn w:val="Normal"/>
-    <w:qFormat/>
-    <w:pPr/>
-    <w:rPr/>
-  </w:style>
-  <w:style w:type="paragraph" w:styleId="Header">
-    <w:name w:val="Header"/>
-    <w:basedOn w:val="HeaderandFooter"/>
-    <w:pPr/>
-    <w:rPr/>
-  </w:style>
-  <w:style w:type="paragraph" w:styleId="Footer">
-    <w:name w:val="Footer"/>
-    <w:basedOn w:val="HeaderandFooter"/>
-    <w:pPr/>
-    <w:rPr/>
-  </w:style>
-  <w:style w:type="table" w:default="1" w:styleId="TableNormal">
-    <w:name w:val="Table Normal"/>
+  <w:style w:type="table" w:styleId="Table1">
+    <w:basedOn w:val="TableNormal"/>
+    <w:tblPr>
+      <w:tblStyleRowBandSize w:val="1"/>
+      <w:tblStyleColBandSize w:val="1"/>
+      <w:tblCellMar>
+        <w:top w:w="100.0" w:type="dxa"/>
+        <w:left w:w="100.0" w:type="dxa"/>
+        <w:bottom w:w="100.0" w:type="dxa"/>
+        <w:right w:w="100.0" w:type="dxa"/>
+      </w:tblCellMar>
+    </w:tblPr>
   </w:style>
 </w:styles>
 </file>

</xml_diff>

<commit_message>
Adicionados arquivos do novo repositorio
</commit_message>
<xml_diff>
--- a/docassemble/codigodamata/data/templates/minuta_cabecalho.docx
+++ b/docassemble/codigodamata/data/templates/minuta_cabecalho.docx
@@ -8,11 +8,71 @@
         <w:spacing w:after="200" w:before="200" w:line="360" w:lineRule="auto"/>
         <w:jc w:val="both"/>
         <w:rPr>
-          <w:rFonts w:ascii="Roboto" w:cs="Roboto" w:eastAsia="Roboto" w:hAnsi="Roboto"/>
-          <w:color w:val="212529"/>
+          <w:sz w:val="24"/>
+          <w:szCs w:val="24"/>
+        </w:rPr>
+      </w:pPr>
+      <w:r>
+        <w:rPr>
+          <w:sz w:val="24"/>
+          <w:szCs w:val="24"/>
+          <w:rtl w:val="0"/>
+        </w:rPr>
+        <w:t xml:space="preserve">{{p insert_template_md}}</w:t>
+      </w:r>
+    </w:p>
+    <w:p>
+      <w:pPr>
+        <w:widowControl w:val="0"/>
+        <w:spacing w:after="200" w:before="200" w:line="360" w:lineRule="auto"/>
+        <w:jc w:val="both"/>
+        <w:rPr>
+          <w:sz w:val="24"/>
+          <w:szCs w:val="24"/>
+        </w:rPr>
+      </w:pPr>
+      <w:r>
+        <w:br w:type="page"/>
+      </w:r>
+      <w:r>
+        <w:rPr>
+          <w:rtl w:val="0"/>
+        </w:rPr>
+      </w:r>
+    </w:p>
+    <w:p>
+      <w:pPr>
+        <w:widowControl w:val="0"/>
+        <w:spacing w:after="200" w:line="360" w:lineRule="auto"/>
+        <w:jc w:val="both"/>
+        <w:rPr>
+          <w:sz w:val="24"/>
+          <w:szCs w:val="24"/>
+        </w:rPr>
+      </w:pPr>
+      <w:r>
+        <w:rPr>
           <w:sz w:val="24"/>
           <w:szCs w:val="24"/>
           <w:highlight w:val="white"/>
+          <w:rtl w:val="0"/>
+        </w:rPr>
+        <w:t xml:space="preserve">{% if minuta_com_duas_partes %}</w:t>
+      </w:r>
+      <w:r>
+        <w:rPr>
+          <w:rtl w:val="0"/>
+        </w:rPr>
+      </w:r>
+    </w:p>
+    <w:p>
+      <w:pPr>
+        <w:widowControl w:val="0"/>
+        <w:spacing w:after="200" w:before="200" w:line="360" w:lineRule="auto"/>
+        <w:jc w:val="both"/>
+        <w:rPr>
+          <w:sz w:val="24"/>
+          <w:szCs w:val="24"/>
         </w:rPr>
       </w:pPr>
       <w:r>
@@ -21,7 +81,27 @@
           <w:szCs w:val="24"/>
           <w:rtl w:val="0"/>
         </w:rPr>
-        <w:t xml:space="preserve">{{p templates_md}}</w:t>
+        <w:t xml:space="preserve">{{p insert_template_md_2}}</w:t>
+      </w:r>
+    </w:p>
+    <w:p>
+      <w:pPr>
+        <w:widowControl w:val="0"/>
+        <w:spacing w:after="200" w:line="360" w:lineRule="auto"/>
+        <w:jc w:val="both"/>
+        <w:rPr>
+          <w:sz w:val="24"/>
+          <w:szCs w:val="24"/>
+        </w:rPr>
+      </w:pPr>
+      <w:r>
+        <w:rPr>
+          <w:sz w:val="24"/>
+          <w:szCs w:val="24"/>
+          <w:highlight w:val="white"/>
+          <w:rtl w:val="0"/>
+        </w:rPr>
+        <w:t xml:space="preserve">{% endif %}</w:t>
       </w:r>
       <w:r>
         <w:rPr>

</xml_diff>